<commit_message>
FINAL HANDLEEES AND EXTRA FUNCTIONNN
</commit_message>
<xml_diff>
--- a/docs/02 - Segunda Entrega/User Stories Extra 1.0.docx
+++ b/docs/02 - Segunda Entrega/User Stories Extra 1.0.docx
@@ -31,31 +31,28 @@
         <w:t>gua</w:t>
       </w:r>
       <w:r>
-        <w:t xml:space="preserve">”, se analizaran las 4 casillas alrededor de la coordenada de </w:t>
+        <w:t>”, se analizaran las 4 casillas alrededor de la coordenada de ataque,</w:t>
+      </w:r>
+      <w:r>
+        <w:t xml:space="preserve"> </w:t>
+      </w:r>
+      <w:r>
+        <w:t xml:space="preserve">y en </w:t>
+      </w:r>
+      <w:r>
+        <w:t xml:space="preserve">caso de que una de las cuatro casillas </w:t>
+      </w:r>
+      <w:r>
+        <w:t>contenga un barco, en lugar</w:t>
+      </w:r>
+      <w:r>
+        <w:t xml:space="preserve"> de decir “agua” dirá “</w:t>
       </w:r>
       <w:proofErr w:type="gramStart"/>
       <w:r>
-        <w:t xml:space="preserve">ataque, </w:t>
-      </w:r>
-      <w:r>
-        <w:t xml:space="preserve"> y</w:t>
+        <w:t>agua casi tocado</w:t>
       </w:r>
       <w:proofErr w:type="gramEnd"/>
-      <w:r>
-        <w:t xml:space="preserve"> en </w:t>
-      </w:r>
-      <w:r>
-        <w:t xml:space="preserve">caso de que una de las cuatro casillas </w:t>
-      </w:r>
-      <w:r>
-        <w:t>contenga un barco, en lugar</w:t>
-      </w:r>
-      <w:r>
-        <w:t xml:space="preserve"> de decir “agua” dirá “</w:t>
-      </w:r>
-      <w:r>
-        <w:t>agua casi tocado</w:t>
-      </w:r>
       <w:r>
         <w:t>”</w:t>
       </w:r>
@@ -106,6 +103,15 @@
       <w:r>
         <w:t xml:space="preserve"> Solo se puede usar una vez por partida.</w:t>
       </w:r>
+      <w:r>
+        <w:t xml:space="preserve"> </w:t>
+      </w:r>
+      <w:r>
+        <w:rPr>
+          <w:rFonts w:ascii="Segoe UI Symbol" w:hAnsi="Segoe UI Symbol" w:cs="Segoe UI Symbol"/>
+        </w:rPr>
+        <w:t>✔</w:t>
+      </w:r>
     </w:p>
     <w:p>
       <w:pPr>
@@ -141,6 +147,15 @@
       <w:r>
         <w:t xml:space="preserve"> por partida.</w:t>
       </w:r>
+      <w:r>
+        <w:t xml:space="preserve"> </w:t>
+      </w:r>
+      <w:r>
+        <w:rPr>
+          <w:rFonts w:ascii="Segoe UI Symbol" w:hAnsi="Segoe UI Symbol" w:cs="Segoe UI Symbol"/>
+        </w:rPr>
+        <w:t>✔</w:t>
+      </w:r>
     </w:p>
     <w:p>
       <w:pPr>
@@ -207,6 +222,15 @@
       </w:r>
       <w:r>
         <w:t>.</w:t>
+      </w:r>
+      <w:r>
+        <w:t xml:space="preserve"> </w:t>
+      </w:r>
+      <w:r>
+        <w:rPr>
+          <w:rFonts w:ascii="Segoe UI Symbol" w:hAnsi="Segoe UI Symbol" w:cs="Segoe UI Symbol"/>
+        </w:rPr>
+        <w:t>✔</w:t>
       </w:r>
     </w:p>
     <w:p/>

</xml_diff>